<commit_message>
annotation -> Agda-mode mention
</commit_message>
<xml_diff>
--- a/docs/annotation.docx
+++ b/docs/annotation.docx
@@ -1439,103 +1439,60 @@
           <w:szCs w:val="26"/>
           <w:u w:val="single" w:color="000000"/>
         </w:rPr>
-        <w:t xml:space="preserve">Для построения инвариантов на структуре данных использованы индуктивные семейства. </w:t>
-      </w:r>
-      <w:r>
-        <w:rPr>
-          <w:rFonts w:cs="Times New Roman"/>
-          <w:sz w:val="26"/>
-          <w:szCs w:val="26"/>
-          <w:u w:val="single" w:color="000000"/>
-        </w:rPr>
-        <w:tab/>
-      </w:r>
-    </w:p>
-    <w:p>
-      <w:pPr>
-        <w:pStyle w:val="Normal"/>
-        <w:tabs>
-          <w:tab w:val="left" w:pos="9923" w:leader="none"/>
-        </w:tabs>
-        <w:jc w:val="both"/>
-        <w:rPr>
-          <w:rFonts w:cs="Times New Roman"/>
-          <w:sz w:val="26"/>
-          <w:szCs w:val="26"/>
-          <w:u w:val="single" w:color="000000"/>
-        </w:rPr>
-      </w:pPr>
-      <w:r>
-        <w:rPr>
-          <w:rFonts w:cs="Times New Roman"/>
-          <w:sz w:val="26"/>
-          <w:szCs w:val="26"/>
-          <w:u w:val="single" w:color="000000"/>
-        </w:rPr>
-        <w:tab/>
-      </w:r>
-    </w:p>
-    <w:p>
-      <w:pPr>
-        <w:pStyle w:val="Normal"/>
-        <w:tabs>
-          <w:tab w:val="left" w:pos="9923" w:leader="none"/>
-        </w:tabs>
-        <w:jc w:val="both"/>
-        <w:rPr>
-          <w:rFonts w:cs="Times New Roman"/>
-          <w:sz w:val="26"/>
-          <w:szCs w:val="26"/>
-          <w:u w:val="single" w:color="000000"/>
-        </w:rPr>
-      </w:pPr>
-      <w:r>
-        <w:rPr>
-          <w:rFonts w:cs="Times New Roman"/>
-          <w:sz w:val="26"/>
-          <w:szCs w:val="26"/>
-          <w:u w:val="single" w:color="000000"/>
-        </w:rPr>
-        <w:tab/>
-      </w:r>
-    </w:p>
-    <w:p>
-      <w:pPr>
-        <w:pStyle w:val="Normal"/>
-        <w:tabs>
-          <w:tab w:val="left" w:pos="9923" w:leader="none"/>
-        </w:tabs>
-        <w:jc w:val="both"/>
-        <w:rPr>
-          <w:rFonts w:cs="Times New Roman"/>
-          <w:u w:val="single" w:color="000000"/>
-        </w:rPr>
-      </w:pPr>
-      <w:r>
-        <w:rPr>
-          <w:rFonts w:cs="Times New Roman"/>
-          <w:u w:val="single" w:color="000000"/>
-        </w:rPr>
-        <w:tab/>
-      </w:r>
-    </w:p>
-    <w:p>
-      <w:pPr>
-        <w:pStyle w:val="Normal"/>
-        <w:tabs>
-          <w:tab w:val="left" w:pos="9923" w:leader="none"/>
-        </w:tabs>
-        <w:jc w:val="both"/>
-        <w:rPr>
-          <w:rFonts w:cs="Times New Roman"/>
-          <w:u w:val="single" w:color="000000"/>
-        </w:rPr>
-      </w:pPr>
-      <w:r>
-        <w:rPr>
-          <w:rFonts w:cs="Times New Roman"/>
-          <w:u w:val="single" w:color="000000"/>
-        </w:rPr>
+        <w:t xml:space="preserve">Для построения инвариантов на структуре данных использованы индуктивные семейства. При доказательстве лемм, инвариантов и свойств структуры данных была использована система интерактивного доказательства Agda-mode.  </w:t>
+      </w:r>
+      <w:r>
+        <w:rPr>
+          <w:rFonts w:cs="Times New Roman"/>
+          <w:sz w:val="26"/>
+          <w:szCs w:val="26"/>
+          <w:u w:val="single" w:color="000000"/>
+        </w:rPr>
+        <w:tab/>
+      </w:r>
+    </w:p>
+    <w:p>
+      <w:pPr>
+        <w:pStyle w:val="Normal"/>
+        <w:tabs>
+          <w:tab w:val="left" w:pos="9923" w:leader="none"/>
+        </w:tabs>
+        <w:jc w:val="both"/>
+        <w:rPr>
+          <w:rFonts w:cs="Times New Roman"/>
+          <w:sz w:val="26"/>
+          <w:szCs w:val="26"/>
+          <w:u w:val="single" w:color="000000"/>
+        </w:rPr>
+      </w:pPr>
+      <w:r>
+        <w:rPr>
+          <w:rFonts w:cs="Times New Roman"/>
+          <w:sz w:val="26"/>
+          <w:szCs w:val="26"/>
+          <w:u w:val="single" w:color="000000"/>
+        </w:rPr>
+        <w:tab/>
+      </w:r>
+    </w:p>
+    <w:p>
+      <w:pPr>
+        <w:pStyle w:val="Normal"/>
+        <w:tabs>
+          <w:tab w:val="left" w:pos="9923" w:leader="none"/>
+        </w:tabs>
+        <w:jc w:val="both"/>
+        <w:rPr>
+          <w:rFonts w:cs="Times New Roman"/>
+          <w:u w:val="single" w:color="000000"/>
+        </w:rPr>
+      </w:pPr>
+      <w:r>
+        <w:rPr>
+          <w:rFonts w:cs="Times New Roman"/>
+          <w:u w:val="single" w:color="000000"/>
+        </w:rPr>
+        <w:tab/>
         <w:tab/>
       </w:r>
     </w:p>

</xml_diff>